<commit_message>
Arreglada falta menor en documento tests rendimiento
</commit_message>
<xml_diff>
--- a/docs/Item 4/Performance Report.docx
+++ b/docs/Item 4/Performance Report.docx
@@ -731,6 +731,7 @@
           <w:sz w:val="40"/>
           <w:szCs w:val="40"/>
           <w:u w:val="single"/>
+          <w:lang w:val="en-US"/>
         </w:rPr>
       </w:pPr>
       <w:r>
@@ -739,6 +740,7 @@
           <w:sz w:val="40"/>
           <w:szCs w:val="40"/>
           <w:u w:val="single"/>
+          <w:lang w:val="en-US"/>
         </w:rPr>
         <w:t>1. Introduction</w:t>
       </w:r>
@@ -749,6 +751,7 @@
           <w:rFonts w:ascii="Calibri" w:eastAsia="Calibri" w:hAnsi="Calibri" w:cs="Calibri"/>
           <w:sz w:val="32"/>
           <w:szCs w:val="32"/>
+          <w:lang w:val="en-US"/>
         </w:rPr>
       </w:pPr>
     </w:p>
@@ -779,8 +782,19 @@
           <w:szCs w:val="28"/>
           <w:lang w:val="en-US"/>
         </w:rPr>
-        <w:t>LookSee</w:t>
-      </w:r>
+        <w:t>L</w:t>
+      </w:r>
+      <w:r>
+        <w:rPr>
+          <w:rFonts w:ascii="Calibri" w:eastAsia="Calibri" w:hAnsi="Calibri" w:cs="Calibri"/>
+          <w:sz w:val="28"/>
+          <w:szCs w:val="28"/>
+          <w:lang w:val="en-US"/>
+        </w:rPr>
+        <w:t>ogistics</w:t>
+      </w:r>
+      <w:bookmarkStart w:id="0" w:name="_GoBack"/>
+      <w:bookmarkEnd w:id="0"/>
       <w:r>
         <w:rPr>
           <w:rFonts w:ascii="Calibri" w:eastAsia="Calibri" w:hAnsi="Calibri" w:cs="Calibri"/>
@@ -1514,8 +1528,6 @@
         </w:rPr>
         <w:t>93</w:t>
       </w:r>
-      <w:bookmarkStart w:id="0" w:name="_GoBack"/>
-      <w:bookmarkEnd w:id="0"/>
       <w:r>
         <w:rPr>
           <w:rFonts w:ascii="Calibri" w:eastAsia="Calibri" w:hAnsi="Calibri" w:cs="Calibri"/>

</xml_diff>